<commit_message>
maven->Maven ACTIVITES -> ACTIVITIES
</commit_message>
<xml_diff>
--- a/Yifan_Li.docx
+++ b/Yifan_Li.docx
@@ -1204,7 +1204,7 @@
           <w:rtl w:val="0"/>
           <w:lang w:val="en-US"/>
         </w:rPr>
-        <w:t>Implemented the Patience log-in program in Java utilizing m</w:t>
+        <w:t>Implemented the Patience log-in program in Java utilizing M</w:t>
       </w:r>
       <w:r>
         <w:rPr>
@@ -3497,7 +3497,7 @@
           <w:rtl w:val="0"/>
           <w:lang w:val="en-US"/>
         </w:rPr>
-        <w:t>ACTIVITES</w:t>
+        <w:t>ACTIVITIES</w:t>
       </w:r>
     </w:p>
     <w:p>

</xml_diff>